<commit_message>
Updated Quote by JFK, Duane
</commit_message>
<xml_diff>
--- a/Duane & DeeDee.docx
+++ b/Duane & DeeDee.docx
@@ -646,8 +646,106 @@
         </w:rPr>
         <w:t>.</w:t>
       </w:r>
+    </w:p>
+    <w:p>
+      <w:pPr>
+        <w:tabs>
+          <w:tab w:val="left" w:pos="8250"/>
+        </w:tabs>
+        <w:rPr>
+          <w:sz w:val="28"/>
+          <w:szCs w:val="28"/>
+        </w:rPr>
+      </w:pPr>
+    </w:p>
+    <w:p>
+      <w:pPr>
+        <w:tabs>
+          <w:tab w:val="left" w:pos="8250"/>
+        </w:tabs>
+        <w:spacing w:after="0" w:line="240" w:lineRule="auto"/>
+        <w:jc w:val="center"/>
+        <w:rPr>
+          <w:sz w:val="28"/>
+          <w:szCs w:val="28"/>
+        </w:rPr>
+      </w:pPr>
+      <w:r>
+        <w:rPr>
+          <w:sz w:val="28"/>
+          <w:szCs w:val="28"/>
+        </w:rPr>
+        <w:t>The greater our knowledge increases</w:t>
+      </w:r>
+      <w:r>
+        <w:rPr>
+          <w:sz w:val="28"/>
+          <w:szCs w:val="28"/>
+        </w:rPr>
+        <w:t xml:space="preserve"> the more our ignorance unfolds</w:t>
+      </w:r>
+      <w:r>
+        <w:rPr>
+          <w:sz w:val="28"/>
+          <w:szCs w:val="28"/>
+        </w:rPr>
+        <w:t>.</w:t>
+      </w:r>
+    </w:p>
+    <w:p>
+      <w:pPr>
+        <w:tabs>
+          <w:tab w:val="left" w:pos="8250"/>
+        </w:tabs>
+        <w:spacing w:after="0" w:line="240" w:lineRule="auto"/>
+        <w:jc w:val="center"/>
+        <w:rPr>
+          <w:sz w:val="28"/>
+          <w:szCs w:val="28"/>
+        </w:rPr>
+      </w:pPr>
+      <w:r>
+        <w:rPr>
+          <w:sz w:val="28"/>
+          <w:szCs w:val="28"/>
+        </w:rPr>
+        <w:t>John F. Kennedy</w:t>
+      </w:r>
+    </w:p>
+    <w:p>
+      <w:pPr>
+        <w:tabs>
+          <w:tab w:val="left" w:pos="8250"/>
+        </w:tabs>
+        <w:spacing w:after="0" w:line="240" w:lineRule="auto"/>
+        <w:rPr>
+          <w:sz w:val="24"/>
+          <w:szCs w:val="24"/>
+        </w:rPr>
+      </w:pPr>
+      <w:r>
+        <w:rPr>
+          <w:sz w:val="28"/>
+          <w:szCs w:val="28"/>
+        </w:rPr>
+        <w:br/>
+      </w:r>
+      <w:r>
+        <w:rPr>
+          <w:sz w:val="24"/>
+          <w:szCs w:val="24"/>
+        </w:rPr>
+        <w:t>https://www.bra</w:t>
+      </w:r>
       <w:bookmarkStart w:id="0" w:name="_GoBack"/>
       <w:bookmarkEnd w:id="0"/>
+      <w:r>
+        <w:rPr>
+          <w:sz w:val="24"/>
+          <w:szCs w:val="24"/>
+        </w:rPr>
+        <w:t>inyquote.com/slideshow/authors/top_10_john_f_kennedy_quotes.html</w:t>
+      </w:r>
     </w:p>
     <w:sectPr>
       <w:pgSz w:w="12240" w:h="15840"/>
@@ -1352,7 +1450,7 @@
 </file>
 
 <file path=customXml/itemProps1.xml><?xml version="1.0" encoding="utf-8"?>
-<ds:datastoreItem xmlns:ds="http://schemas.openxmlformats.org/officeDocument/2006/customXml" ds:itemID="{046A6C03-AD45-4F8C-872C-D6FCEF36B119}">
+<ds:datastoreItem xmlns:ds="http://schemas.openxmlformats.org/officeDocument/2006/customXml" ds:itemID="{61CE7798-2E7C-469E-94FD-8BF934CFF430}">
   <ds:schemaRefs>
     <ds:schemaRef ds:uri="http://schemas.openxmlformats.org/officeDocument/2006/bibliography"/>
   </ds:schemaRefs>

</xml_diff>